<commit_message>
Correcciones en caso de uso compartir documento
Se agrega el apartado de "permitir edicion" al compartir un documento en el prototipo y descripciones. Se actualiza el diagrama de navegación
</commit_message>
<xml_diff>
--- a/Diseño/Descripciones CU 2,4,7,9.docx
+++ b/Diseño/Descripciones CU 2,4,7,9.docx
@@ -1317,10 +1317,7 @@
               <w:spacing w:after="200" w:line="276" w:lineRule="auto"/>
             </w:pPr>
             <w:r>
-              <w:t xml:space="preserve">CU </w:t>
-            </w:r>
-            <w:r>
-              <w:t>07 – compartir documento.</w:t>
+              <w:t>CU 07 – compartir documento.</w:t>
             </w:r>
           </w:p>
         </w:tc>
@@ -1684,7 +1681,57 @@
               <w:rPr>
                 <w:b/>
               </w:rPr>
-              <w:t>correo ingresado no pertenece a ningún académico.</w:t>
+              <w:t>académico</w:t>
+            </w:r>
+            <w:r>
+              <w:rPr>
+                <w:b/>
+              </w:rPr>
+              <w:t xml:space="preserve"> selecciona permitir edición de documento</w:t>
+            </w:r>
+          </w:p>
+          <w:p>
+            <w:pPr>
+              <w:spacing w:after="200" w:line="276" w:lineRule="auto"/>
+            </w:pPr>
+            <w:r>
+              <w:t>3.1. El usuario marca la opción de permitir edición del documento y selecciona compartir.</w:t>
+            </w:r>
+          </w:p>
+          <w:p>
+            <w:pPr>
+              <w:spacing w:after="200" w:line="276" w:lineRule="auto"/>
+            </w:pPr>
+            <w:r>
+              <w:t>El flujo regresa al paso 4 del flujo normal.</w:t>
+            </w:r>
+          </w:p>
+          <w:p>
+            <w:pPr>
+              <w:spacing w:after="200" w:line="276" w:lineRule="auto"/>
+              <w:rPr>
+                <w:b/>
+              </w:rPr>
+            </w:pPr>
+            <w:r>
+              <w:rPr>
+                <w:b/>
+              </w:rPr>
+              <w:t xml:space="preserve">El </w:t>
+            </w:r>
+            <w:r>
+              <w:rPr>
+                <w:b/>
+              </w:rPr>
+              <w:t>correo ingresado no pertenece a ningú</w:t>
+            </w:r>
+            <w:bookmarkStart w:id="0" w:name="_GoBack"/>
+            <w:bookmarkEnd w:id="0"/>
+            <w:r>
+              <w:rPr>
+                <w:b/>
+              </w:rPr>
+              <w:t>n académico.</w:t>
             </w:r>
           </w:p>
           <w:p>
@@ -1847,16 +1894,7 @@
               <w:spacing w:after="200" w:line="276" w:lineRule="auto"/>
             </w:pPr>
             <w:r>
-              <w:t xml:space="preserve">CU </w:t>
-            </w:r>
-            <w:r>
-              <w:t>09</w:t>
-            </w:r>
-            <w:r>
-              <w:t xml:space="preserve"> – </w:t>
-            </w:r>
-            <w:r>
-              <w:t>Visualizar documento.</w:t>
+              <w:t>CU 09 – Visualizar documento.</w:t>
             </w:r>
           </w:p>
         </w:tc>
@@ -1950,10 +1988,7 @@
               <w:spacing w:after="200" w:line="276" w:lineRule="auto"/>
             </w:pPr>
             <w:r>
-              <w:t xml:space="preserve">En este caso de uso el académico </w:t>
-            </w:r>
-            <w:r>
-              <w:t>puede ver el contenido en el documento en una vista previa.</w:t>
+              <w:t>En este caso de uso el académico puede ver el contenido en el documento en una vista previa.</w:t>
             </w:r>
           </w:p>
         </w:tc>
@@ -2004,13 +2039,7 @@
               </w:numPr>
             </w:pPr>
             <w:r>
-              <w:t xml:space="preserve">Debe existir un documento en el repositorio personal del académico o compartido con </w:t>
-            </w:r>
-            <w:r>
-              <w:t>él</w:t>
-            </w:r>
-            <w:r>
-              <w:t>.</w:t>
+              <w:t>Debe existir un documento en el repositorio personal del académico o compartido con él.</w:t>
             </w:r>
           </w:p>
         </w:tc>
@@ -2064,8 +2093,6 @@
             <w:r>
               <w:t>N/A</w:t>
             </w:r>
-            <w:bookmarkStart w:id="0" w:name="_GoBack"/>
-            <w:bookmarkEnd w:id="0"/>
           </w:p>
         </w:tc>
       </w:tr>
@@ -4454,6 +4481,7 @@
   <w:style w:type="character" w:default="1" w:styleId="Fuentedeprrafopredeter">
     <w:name w:val="Default Paragraph Font"/>
     <w:uiPriority w:val="1"/>
+    <w:semiHidden/>
     <w:unhideWhenUsed/>
   </w:style>
   <w:style w:type="table" w:default="1" w:styleId="Tablanormal">
@@ -4680,6 +4708,7 @@
   <w:style w:type="character" w:default="1" w:styleId="Fuentedeprrafopredeter">
     <w:name w:val="Default Paragraph Font"/>
     <w:uiPriority w:val="1"/>
+    <w:semiHidden/>
     <w:unhideWhenUsed/>
   </w:style>
   <w:style w:type="table" w:default="1" w:styleId="Tablanormal">

</xml_diff>

<commit_message>
Diagramas de secuencia casos de uso 2,4,7 y 9
Se crean los diagramas de secuencia de los caso de uso CRUD documento, visualizar documento, registrar usuario, compartir documento y editar documento. Se actualiza el diagrama de clases.
</commit_message>
<xml_diff>
--- a/Diseño/Descripciones CU 2,4,7,9.docx
+++ b/Diseño/Descripciones CU 2,4,7,9.docx
@@ -320,7 +320,13 @@
               <w:t xml:space="preserve">El </w:t>
             </w:r>
             <w:r>
-              <w:t>Usuario general selecciona “no tengo cuenta” o registrar usuario.</w:t>
+              <w:t>Usuario gene</w:t>
+            </w:r>
+            <w:r>
+              <w:t>ral selecciona no tengo cuenta</w:t>
+            </w:r>
+            <w:r>
+              <w:t>.</w:t>
             </w:r>
           </w:p>
           <w:p>
@@ -332,7 +338,13 @@
               </w:numPr>
             </w:pPr>
             <w:r>
-              <w:t>El sistema muestra los datos necesarios para registrar un nuevo usuario.</w:t>
+              <w:t xml:space="preserve">El sistema muestra </w:t>
+            </w:r>
+            <w:r>
+              <w:t xml:space="preserve">el formulario de </w:t>
+            </w:r>
+            <w:r>
+              <w:t>registrar un nuevo usuario.</w:t>
             </w:r>
           </w:p>
           <w:p>
@@ -344,7 +356,13 @@
               </w:numPr>
             </w:pPr>
             <w:r>
-              <w:t>El usuario selecciona una foto del sistema, ingresa su nombre, correo, usuario</w:t>
+              <w:t xml:space="preserve">El usuario selecciona </w:t>
+            </w:r>
+            <w:r>
+              <w:t>una foto de perfil</w:t>
+            </w:r>
+            <w:r>
+              <w:t>, ingresa su nombre, correo, usuario</w:t>
             </w:r>
             <w:r>
               <w:t>,</w:t>
@@ -957,7 +975,10 @@
               </w:numPr>
             </w:pPr>
             <w:r>
-              <w:t>El sistema muestra los datos necesarios para crear un nuevo documento.</w:t>
+              <w:t>El sistema muestra</w:t>
+            </w:r>
+            <w:r>
+              <w:t xml:space="preserve"> el formulario de nuevo documento.</w:t>
             </w:r>
           </w:p>
           <w:p>
@@ -1161,7 +1182,6 @@
               <w:rPr>
                 <w:b/>
               </w:rPr>
-              <w:lastRenderedPageBreak/>
               <w:t>El documento existe dentro del sistema de archivos</w:t>
             </w:r>
           </w:p>
@@ -1260,9 +1280,572 @@
       </w:tr>
     </w:tbl>
     <w:p/>
+    <w:tbl>
+      <w:tblPr>
+        <w:tblStyle w:val="Tablaconcuadrcula"/>
+        <w:tblW w:w="0" w:type="auto"/>
+        <w:tblLook w:val="04A0" w:firstRow="1" w:lastRow="0" w:firstColumn="1" w:lastColumn="0" w:noHBand="0" w:noVBand="1"/>
+      </w:tblPr>
+      <w:tblGrid>
+        <w:gridCol w:w="1838"/>
+        <w:gridCol w:w="6990"/>
+      </w:tblGrid>
+      <w:tr>
+        <w:tc>
+          <w:tcPr>
+            <w:tcW w:w="1838" w:type="dxa"/>
+            <w:tcBorders>
+              <w:top w:val="single" w:sz="4" w:space="0" w:color="auto"/>
+              <w:left w:val="single" w:sz="4" w:space="0" w:color="auto"/>
+              <w:bottom w:val="single" w:sz="4" w:space="0" w:color="auto"/>
+              <w:right w:val="single" w:sz="4" w:space="0" w:color="auto"/>
+            </w:tcBorders>
+            <w:hideMark/>
+          </w:tcPr>
+          <w:p>
+            <w:pPr>
+              <w:spacing w:after="200" w:line="276" w:lineRule="auto"/>
+              <w:rPr>
+                <w:b/>
+              </w:rPr>
+            </w:pPr>
+            <w:r>
+              <w:rPr>
+                <w:b/>
+              </w:rPr>
+              <w:t>Nombre del caso de uso.</w:t>
+            </w:r>
+          </w:p>
+        </w:tc>
+        <w:tc>
+          <w:tcPr>
+            <w:tcW w:w="6990" w:type="dxa"/>
+            <w:tcBorders>
+              <w:top w:val="single" w:sz="4" w:space="0" w:color="auto"/>
+              <w:left w:val="single" w:sz="4" w:space="0" w:color="auto"/>
+              <w:bottom w:val="single" w:sz="4" w:space="0" w:color="auto"/>
+              <w:right w:val="single" w:sz="4" w:space="0" w:color="auto"/>
+            </w:tcBorders>
+          </w:tcPr>
+          <w:p>
+            <w:pPr>
+              <w:spacing w:after="200" w:line="276" w:lineRule="auto"/>
+            </w:pPr>
+            <w:r>
+              <w:t>CU 07 – compartir documento.</w:t>
+            </w:r>
+          </w:p>
+        </w:tc>
+      </w:tr>
+      <w:tr>
+        <w:tc>
+          <w:tcPr>
+            <w:tcW w:w="1838" w:type="dxa"/>
+            <w:tcBorders>
+              <w:top w:val="single" w:sz="4" w:space="0" w:color="auto"/>
+              <w:left w:val="single" w:sz="4" w:space="0" w:color="auto"/>
+              <w:bottom w:val="single" w:sz="4" w:space="0" w:color="auto"/>
+              <w:right w:val="single" w:sz="4" w:space="0" w:color="auto"/>
+            </w:tcBorders>
+            <w:hideMark/>
+          </w:tcPr>
+          <w:p>
+            <w:pPr>
+              <w:spacing w:after="200" w:line="276" w:lineRule="auto"/>
+              <w:rPr>
+                <w:b/>
+              </w:rPr>
+            </w:pPr>
+            <w:r>
+              <w:rPr>
+                <w:b/>
+              </w:rPr>
+              <w:t>Actor.</w:t>
+            </w:r>
+          </w:p>
+        </w:tc>
+        <w:tc>
+          <w:tcPr>
+            <w:tcW w:w="6990" w:type="dxa"/>
+            <w:tcBorders>
+              <w:top w:val="single" w:sz="4" w:space="0" w:color="auto"/>
+              <w:left w:val="single" w:sz="4" w:space="0" w:color="auto"/>
+              <w:bottom w:val="single" w:sz="4" w:space="0" w:color="auto"/>
+              <w:right w:val="single" w:sz="4" w:space="0" w:color="auto"/>
+            </w:tcBorders>
+          </w:tcPr>
+          <w:p>
+            <w:pPr>
+              <w:spacing w:after="200" w:line="276" w:lineRule="auto"/>
+            </w:pPr>
+            <w:r>
+              <w:t>Académico.</w:t>
+            </w:r>
+          </w:p>
+        </w:tc>
+      </w:tr>
+      <w:tr>
+        <w:tc>
+          <w:tcPr>
+            <w:tcW w:w="1838" w:type="dxa"/>
+            <w:tcBorders>
+              <w:top w:val="single" w:sz="4" w:space="0" w:color="auto"/>
+              <w:left w:val="single" w:sz="4" w:space="0" w:color="auto"/>
+              <w:bottom w:val="single" w:sz="4" w:space="0" w:color="auto"/>
+              <w:right w:val="single" w:sz="4" w:space="0" w:color="auto"/>
+            </w:tcBorders>
+            <w:hideMark/>
+          </w:tcPr>
+          <w:p>
+            <w:pPr>
+              <w:spacing w:after="200" w:line="276" w:lineRule="auto"/>
+              <w:rPr>
+                <w:b/>
+              </w:rPr>
+            </w:pPr>
+            <w:r>
+              <w:rPr>
+                <w:b/>
+              </w:rPr>
+              <w:t>Descripción.</w:t>
+            </w:r>
+          </w:p>
+        </w:tc>
+        <w:tc>
+          <w:tcPr>
+            <w:tcW w:w="6990" w:type="dxa"/>
+            <w:tcBorders>
+              <w:top w:val="single" w:sz="4" w:space="0" w:color="auto"/>
+              <w:left w:val="single" w:sz="4" w:space="0" w:color="auto"/>
+              <w:bottom w:val="single" w:sz="4" w:space="0" w:color="auto"/>
+              <w:right w:val="single" w:sz="4" w:space="0" w:color="auto"/>
+            </w:tcBorders>
+          </w:tcPr>
+          <w:p>
+            <w:pPr>
+              <w:spacing w:after="200" w:line="276" w:lineRule="auto"/>
+            </w:pPr>
+            <w:r>
+              <w:t>En este caso de uso el académico puede vincular un documento con varios usuarios del sistema</w:t>
+            </w:r>
+            <w:r>
+              <w:t xml:space="preserve"> permitiendo modificar el contenido</w:t>
+            </w:r>
+            <w:r>
+              <w:t>.</w:t>
+            </w:r>
+          </w:p>
+        </w:tc>
+      </w:tr>
+      <w:tr>
+        <w:tc>
+          <w:tcPr>
+            <w:tcW w:w="1838" w:type="dxa"/>
+            <w:tcBorders>
+              <w:top w:val="single" w:sz="4" w:space="0" w:color="auto"/>
+              <w:left w:val="single" w:sz="4" w:space="0" w:color="auto"/>
+              <w:bottom w:val="single" w:sz="4" w:space="0" w:color="auto"/>
+              <w:right w:val="single" w:sz="4" w:space="0" w:color="auto"/>
+            </w:tcBorders>
+            <w:hideMark/>
+          </w:tcPr>
+          <w:p>
+            <w:pPr>
+              <w:spacing w:after="200" w:line="276" w:lineRule="auto"/>
+              <w:rPr>
+                <w:b/>
+              </w:rPr>
+            </w:pPr>
+            <w:r>
+              <w:rPr>
+                <w:b/>
+              </w:rPr>
+              <w:t>Precondiciones.</w:t>
+            </w:r>
+          </w:p>
+        </w:tc>
+        <w:tc>
+          <w:tcPr>
+            <w:tcW w:w="6990" w:type="dxa"/>
+            <w:tcBorders>
+              <w:top w:val="single" w:sz="4" w:space="0" w:color="auto"/>
+              <w:left w:val="single" w:sz="4" w:space="0" w:color="auto"/>
+              <w:bottom w:val="single" w:sz="4" w:space="0" w:color="auto"/>
+              <w:right w:val="single" w:sz="4" w:space="0" w:color="auto"/>
+            </w:tcBorders>
+          </w:tcPr>
+          <w:p>
+            <w:pPr>
+              <w:spacing w:after="200" w:line="276" w:lineRule="auto"/>
+            </w:pPr>
+            <w:r>
+              <w:t>N/A.</w:t>
+            </w:r>
+          </w:p>
+        </w:tc>
+      </w:tr>
+      <w:tr>
+        <w:tc>
+          <w:tcPr>
+            <w:tcW w:w="1838" w:type="dxa"/>
+            <w:tcBorders>
+              <w:top w:val="single" w:sz="4" w:space="0" w:color="auto"/>
+              <w:left w:val="single" w:sz="4" w:space="0" w:color="auto"/>
+              <w:bottom w:val="single" w:sz="4" w:space="0" w:color="auto"/>
+              <w:right w:val="single" w:sz="4" w:space="0" w:color="auto"/>
+            </w:tcBorders>
+            <w:hideMark/>
+          </w:tcPr>
+          <w:p>
+            <w:pPr>
+              <w:spacing w:after="200" w:line="276" w:lineRule="auto"/>
+              <w:rPr>
+                <w:b/>
+              </w:rPr>
+            </w:pPr>
+            <w:proofErr w:type="spellStart"/>
+            <w:r>
+              <w:rPr>
+                <w:b/>
+              </w:rPr>
+              <w:t>Postcondiciones</w:t>
+            </w:r>
+            <w:proofErr w:type="spellEnd"/>
+            <w:r>
+              <w:rPr>
+                <w:b/>
+              </w:rPr>
+              <w:t>.</w:t>
+            </w:r>
+          </w:p>
+        </w:tc>
+        <w:tc>
+          <w:tcPr>
+            <w:tcW w:w="6990" w:type="dxa"/>
+            <w:tcBorders>
+              <w:top w:val="single" w:sz="4" w:space="0" w:color="auto"/>
+              <w:left w:val="single" w:sz="4" w:space="0" w:color="auto"/>
+              <w:bottom w:val="single" w:sz="4" w:space="0" w:color="auto"/>
+              <w:right w:val="single" w:sz="4" w:space="0" w:color="auto"/>
+            </w:tcBorders>
+          </w:tcPr>
+          <w:p>
+            <w:pPr>
+              <w:pStyle w:val="Prrafodelista"/>
+              <w:numPr>
+                <w:ilvl w:val="0"/>
+                <w:numId w:val="15"/>
+              </w:numPr>
+            </w:pPr>
+            <w:r>
+              <w:t>Debe existir un documento en el repositorio personal del académico.</w:t>
+            </w:r>
+          </w:p>
+          <w:p>
+            <w:pPr>
+              <w:pStyle w:val="Prrafodelista"/>
+              <w:numPr>
+                <w:ilvl w:val="0"/>
+                <w:numId w:val="15"/>
+              </w:numPr>
+            </w:pPr>
+            <w:r>
+              <w:t>El correo para compartir debe estar vinculado con un académico.</w:t>
+            </w:r>
+          </w:p>
+        </w:tc>
+      </w:tr>
+      <w:tr>
+        <w:tc>
+          <w:tcPr>
+            <w:tcW w:w="1838" w:type="dxa"/>
+            <w:tcBorders>
+              <w:top w:val="single" w:sz="4" w:space="0" w:color="auto"/>
+              <w:left w:val="single" w:sz="4" w:space="0" w:color="auto"/>
+              <w:bottom w:val="single" w:sz="4" w:space="0" w:color="auto"/>
+              <w:right w:val="single" w:sz="4" w:space="0" w:color="auto"/>
+            </w:tcBorders>
+            <w:hideMark/>
+          </w:tcPr>
+          <w:p>
+            <w:pPr>
+              <w:spacing w:after="200" w:line="276" w:lineRule="auto"/>
+              <w:rPr>
+                <w:b/>
+              </w:rPr>
+            </w:pPr>
+            <w:r>
+              <w:rPr>
+                <w:b/>
+              </w:rPr>
+              <w:t>Flujo normal.</w:t>
+            </w:r>
+          </w:p>
+        </w:tc>
+        <w:tc>
+          <w:tcPr>
+            <w:tcW w:w="6990" w:type="dxa"/>
+            <w:tcBorders>
+              <w:top w:val="single" w:sz="4" w:space="0" w:color="auto"/>
+              <w:left w:val="single" w:sz="4" w:space="0" w:color="auto"/>
+              <w:bottom w:val="single" w:sz="4" w:space="0" w:color="auto"/>
+              <w:right w:val="single" w:sz="4" w:space="0" w:color="auto"/>
+            </w:tcBorders>
+          </w:tcPr>
+          <w:p>
+            <w:pPr>
+              <w:pStyle w:val="Prrafodelista"/>
+              <w:numPr>
+                <w:ilvl w:val="0"/>
+                <w:numId w:val="16"/>
+              </w:numPr>
+            </w:pPr>
+            <w:r>
+              <w:t>El académico selecciona u</w:t>
+            </w:r>
+            <w:r>
+              <w:t>n</w:t>
+            </w:r>
+            <w:r>
+              <w:t xml:space="preserve"> documento y selecciona la opción compartir.</w:t>
+            </w:r>
+          </w:p>
+          <w:p>
+            <w:pPr>
+              <w:pStyle w:val="Prrafodelista"/>
+              <w:numPr>
+                <w:ilvl w:val="0"/>
+                <w:numId w:val="16"/>
+              </w:numPr>
+            </w:pPr>
+            <w:r>
+              <w:t>El sistema muestra el formulario de compartir documento.</w:t>
+            </w:r>
+          </w:p>
+          <w:p>
+            <w:pPr>
+              <w:pStyle w:val="Prrafodelista"/>
+              <w:numPr>
+                <w:ilvl w:val="0"/>
+                <w:numId w:val="16"/>
+              </w:numPr>
+            </w:pPr>
+            <w:r>
+              <w:t>El académico ingresa el correo y selecciona compartir.</w:t>
+            </w:r>
+          </w:p>
+          <w:p>
+            <w:pPr>
+              <w:pStyle w:val="Prrafodelista"/>
+              <w:numPr>
+                <w:ilvl w:val="0"/>
+                <w:numId w:val="16"/>
+              </w:numPr>
+            </w:pPr>
+            <w:r>
+              <w:t>El sistema verifica la autenticidad del correo, enlaza el correo con otro académico y notifica que ha sido compartido el documento correctamente.</w:t>
+            </w:r>
+          </w:p>
+        </w:tc>
+      </w:tr>
+      <w:tr>
+        <w:tc>
+          <w:tcPr>
+            <w:tcW w:w="1838" w:type="dxa"/>
+            <w:tcBorders>
+              <w:top w:val="single" w:sz="4" w:space="0" w:color="auto"/>
+              <w:left w:val="single" w:sz="4" w:space="0" w:color="auto"/>
+              <w:bottom w:val="single" w:sz="4" w:space="0" w:color="auto"/>
+              <w:right w:val="single" w:sz="4" w:space="0" w:color="auto"/>
+            </w:tcBorders>
+            <w:hideMark/>
+          </w:tcPr>
+          <w:p>
+            <w:pPr>
+              <w:spacing w:after="200" w:line="276" w:lineRule="auto"/>
+              <w:rPr>
+                <w:b/>
+              </w:rPr>
+            </w:pPr>
+            <w:r>
+              <w:rPr>
+                <w:b/>
+              </w:rPr>
+              <w:t>Flujos alternos.</w:t>
+            </w:r>
+          </w:p>
+        </w:tc>
+        <w:tc>
+          <w:tcPr>
+            <w:tcW w:w="6990" w:type="dxa"/>
+            <w:tcBorders>
+              <w:top w:val="single" w:sz="4" w:space="0" w:color="auto"/>
+              <w:left w:val="single" w:sz="4" w:space="0" w:color="auto"/>
+              <w:bottom w:val="single" w:sz="4" w:space="0" w:color="auto"/>
+              <w:right w:val="single" w:sz="4" w:space="0" w:color="auto"/>
+            </w:tcBorders>
+          </w:tcPr>
+          <w:p>
+            <w:pPr>
+              <w:spacing w:after="200" w:line="276" w:lineRule="auto"/>
+              <w:rPr>
+                <w:b/>
+              </w:rPr>
+            </w:pPr>
+            <w:r>
+              <w:rPr>
+                <w:b/>
+              </w:rPr>
+              <w:t xml:space="preserve">El </w:t>
+            </w:r>
+            <w:r>
+              <w:rPr>
+                <w:b/>
+              </w:rPr>
+              <w:t>académico</w:t>
+            </w:r>
+            <w:r>
+              <w:rPr>
+                <w:b/>
+              </w:rPr>
+              <w:t xml:space="preserve"> selecciona permitir edición de documento</w:t>
+            </w:r>
+          </w:p>
+          <w:p>
+            <w:pPr>
+              <w:spacing w:after="200" w:line="276" w:lineRule="auto"/>
+            </w:pPr>
+            <w:r>
+              <w:t>3.1. El usuario marca la opción de permitir edición del documento y selecciona compartir.</w:t>
+            </w:r>
+          </w:p>
+          <w:p>
+            <w:pPr>
+              <w:spacing w:after="200" w:line="276" w:lineRule="auto"/>
+            </w:pPr>
+            <w:r>
+              <w:t xml:space="preserve">3.2. </w:t>
+            </w:r>
+            <w:r>
+              <w:t>El flujo regresa al paso 4 del flujo normal.</w:t>
+            </w:r>
+          </w:p>
+          <w:p>
+            <w:pPr>
+              <w:spacing w:after="200" w:line="276" w:lineRule="auto"/>
+              <w:rPr>
+                <w:b/>
+              </w:rPr>
+            </w:pPr>
+            <w:r>
+              <w:rPr>
+                <w:b/>
+              </w:rPr>
+              <w:t xml:space="preserve">El </w:t>
+            </w:r>
+            <w:r>
+              <w:rPr>
+                <w:b/>
+              </w:rPr>
+              <w:t>correo ingresado no pertenece a ningún académico.</w:t>
+            </w:r>
+          </w:p>
+          <w:p>
+            <w:pPr>
+              <w:pStyle w:val="Prrafodelista"/>
+              <w:numPr>
+                <w:ilvl w:val="1"/>
+                <w:numId w:val="16"/>
+              </w:numPr>
+            </w:pPr>
+            <w:r>
+              <w:t>El sistema notifica al académico que el correo ingresado no pertenece a ningún académico registrado.</w:t>
+            </w:r>
+          </w:p>
+          <w:p>
+            <w:pPr>
+              <w:pStyle w:val="Prrafodelista"/>
+              <w:numPr>
+                <w:ilvl w:val="1"/>
+                <w:numId w:val="16"/>
+              </w:numPr>
+            </w:pPr>
+            <w:r>
+              <w:t>El flujo regresa al paso 2 del flujo normal.</w:t>
+            </w:r>
+          </w:p>
+        </w:tc>
+      </w:tr>
+      <w:tr>
+        <w:tc>
+          <w:tcPr>
+            <w:tcW w:w="1838" w:type="dxa"/>
+            <w:tcBorders>
+              <w:top w:val="single" w:sz="4" w:space="0" w:color="auto"/>
+              <w:left w:val="single" w:sz="4" w:space="0" w:color="auto"/>
+              <w:bottom w:val="single" w:sz="4" w:space="0" w:color="auto"/>
+              <w:right w:val="single" w:sz="4" w:space="0" w:color="auto"/>
+            </w:tcBorders>
+            <w:hideMark/>
+          </w:tcPr>
+          <w:p>
+            <w:pPr>
+              <w:spacing w:after="200" w:line="276" w:lineRule="auto"/>
+              <w:rPr>
+                <w:b/>
+              </w:rPr>
+            </w:pPr>
+            <w:r>
+              <w:rPr>
+                <w:b/>
+              </w:rPr>
+              <w:t>Excepciones.</w:t>
+            </w:r>
+          </w:p>
+        </w:tc>
+        <w:tc>
+          <w:tcPr>
+            <w:tcW w:w="6990" w:type="dxa"/>
+            <w:tcBorders>
+              <w:top w:val="single" w:sz="4" w:space="0" w:color="auto"/>
+              <w:left w:val="single" w:sz="4" w:space="0" w:color="auto"/>
+              <w:bottom w:val="single" w:sz="4" w:space="0" w:color="auto"/>
+              <w:right w:val="single" w:sz="4" w:space="0" w:color="auto"/>
+            </w:tcBorders>
+            <w:hideMark/>
+          </w:tcPr>
+          <w:p>
+            <w:pPr>
+              <w:spacing w:after="200" w:line="276" w:lineRule="auto"/>
+            </w:pPr>
+            <w:r>
+              <w:t>No hay conexión con el servidor.</w:t>
+            </w:r>
+          </w:p>
+          <w:p>
+            <w:pPr>
+              <w:pStyle w:val="Prrafodelista"/>
+              <w:numPr>
+                <w:ilvl w:val="0"/>
+                <w:numId w:val="5"/>
+              </w:numPr>
+            </w:pPr>
+            <w:r>
+              <w:t>El sistema muestra un mensaje indicando los problemas de conexión.</w:t>
+            </w:r>
+          </w:p>
+        </w:tc>
+      </w:tr>
+    </w:tbl>
+    <w:p/>
     <w:p>
+      <w:pPr>
+        <w:tabs>
+          <w:tab w:val="left" w:pos="3011"/>
+        </w:tabs>
+      </w:pPr>
       <w:r>
-        <w:br w:type="column"/>
+        <w:tab/>
       </w:r>
     </w:p>
     <w:tbl>
@@ -1295,582 +1878,9 @@
               </w:rPr>
             </w:pPr>
             <w:r>
-              <w:rPr>
-                <w:b/>
-              </w:rPr>
-              <w:t>Nombre del caso de uso.</w:t>
-            </w:r>
-          </w:p>
-        </w:tc>
-        <w:tc>
-          <w:tcPr>
-            <w:tcW w:w="6990" w:type="dxa"/>
-            <w:tcBorders>
-              <w:top w:val="single" w:sz="4" w:space="0" w:color="auto"/>
-              <w:left w:val="single" w:sz="4" w:space="0" w:color="auto"/>
-              <w:bottom w:val="single" w:sz="4" w:space="0" w:color="auto"/>
-              <w:right w:val="single" w:sz="4" w:space="0" w:color="auto"/>
-            </w:tcBorders>
-          </w:tcPr>
-          <w:p>
-            <w:pPr>
-              <w:spacing w:after="200" w:line="276" w:lineRule="auto"/>
-            </w:pPr>
-            <w:r>
-              <w:t>CU 07 – compartir documento.</w:t>
-            </w:r>
-          </w:p>
-        </w:tc>
-      </w:tr>
-      <w:tr>
-        <w:tc>
-          <w:tcPr>
-            <w:tcW w:w="1838" w:type="dxa"/>
-            <w:tcBorders>
-              <w:top w:val="single" w:sz="4" w:space="0" w:color="auto"/>
-              <w:left w:val="single" w:sz="4" w:space="0" w:color="auto"/>
-              <w:bottom w:val="single" w:sz="4" w:space="0" w:color="auto"/>
-              <w:right w:val="single" w:sz="4" w:space="0" w:color="auto"/>
-            </w:tcBorders>
-            <w:hideMark/>
-          </w:tcPr>
-          <w:p>
-            <w:pPr>
-              <w:spacing w:after="200" w:line="276" w:lineRule="auto"/>
-              <w:rPr>
-                <w:b/>
-              </w:rPr>
-            </w:pPr>
-            <w:r>
-              <w:rPr>
-                <w:b/>
-              </w:rPr>
-              <w:t>Actor.</w:t>
-            </w:r>
-          </w:p>
-        </w:tc>
-        <w:tc>
-          <w:tcPr>
-            <w:tcW w:w="6990" w:type="dxa"/>
-            <w:tcBorders>
-              <w:top w:val="single" w:sz="4" w:space="0" w:color="auto"/>
-              <w:left w:val="single" w:sz="4" w:space="0" w:color="auto"/>
-              <w:bottom w:val="single" w:sz="4" w:space="0" w:color="auto"/>
-              <w:right w:val="single" w:sz="4" w:space="0" w:color="auto"/>
-            </w:tcBorders>
-          </w:tcPr>
-          <w:p>
-            <w:pPr>
-              <w:spacing w:after="200" w:line="276" w:lineRule="auto"/>
-            </w:pPr>
-            <w:r>
-              <w:t>Académico.</w:t>
-            </w:r>
-          </w:p>
-        </w:tc>
-      </w:tr>
-      <w:tr>
-        <w:tc>
-          <w:tcPr>
-            <w:tcW w:w="1838" w:type="dxa"/>
-            <w:tcBorders>
-              <w:top w:val="single" w:sz="4" w:space="0" w:color="auto"/>
-              <w:left w:val="single" w:sz="4" w:space="0" w:color="auto"/>
-              <w:bottom w:val="single" w:sz="4" w:space="0" w:color="auto"/>
-              <w:right w:val="single" w:sz="4" w:space="0" w:color="auto"/>
-            </w:tcBorders>
-            <w:hideMark/>
-          </w:tcPr>
-          <w:p>
-            <w:pPr>
-              <w:spacing w:after="200" w:line="276" w:lineRule="auto"/>
-              <w:rPr>
-                <w:b/>
-              </w:rPr>
-            </w:pPr>
-            <w:r>
-              <w:rPr>
-                <w:b/>
-              </w:rPr>
-              <w:t>Descripción.</w:t>
-            </w:r>
-          </w:p>
-        </w:tc>
-        <w:tc>
-          <w:tcPr>
-            <w:tcW w:w="6990" w:type="dxa"/>
-            <w:tcBorders>
-              <w:top w:val="single" w:sz="4" w:space="0" w:color="auto"/>
-              <w:left w:val="single" w:sz="4" w:space="0" w:color="auto"/>
-              <w:bottom w:val="single" w:sz="4" w:space="0" w:color="auto"/>
-              <w:right w:val="single" w:sz="4" w:space="0" w:color="auto"/>
-            </w:tcBorders>
-          </w:tcPr>
-          <w:p>
-            <w:pPr>
-              <w:spacing w:after="200" w:line="276" w:lineRule="auto"/>
-            </w:pPr>
-            <w:r>
-              <w:t>En este caso de uso el académico puede vincular un documento con varios usuarios del sistema</w:t>
-            </w:r>
-            <w:r>
-              <w:t xml:space="preserve"> permitiendo modificar el contenido</w:t>
-            </w:r>
-            <w:r>
-              <w:t>.</w:t>
-            </w:r>
-          </w:p>
-        </w:tc>
-      </w:tr>
-      <w:tr>
-        <w:tc>
-          <w:tcPr>
-            <w:tcW w:w="1838" w:type="dxa"/>
-            <w:tcBorders>
-              <w:top w:val="single" w:sz="4" w:space="0" w:color="auto"/>
-              <w:left w:val="single" w:sz="4" w:space="0" w:color="auto"/>
-              <w:bottom w:val="single" w:sz="4" w:space="0" w:color="auto"/>
-              <w:right w:val="single" w:sz="4" w:space="0" w:color="auto"/>
-            </w:tcBorders>
-            <w:hideMark/>
-          </w:tcPr>
-          <w:p>
-            <w:pPr>
-              <w:spacing w:after="200" w:line="276" w:lineRule="auto"/>
-              <w:rPr>
-                <w:b/>
-              </w:rPr>
-            </w:pPr>
-            <w:r>
-              <w:rPr>
-                <w:b/>
-              </w:rPr>
-              <w:t>Precondiciones.</w:t>
-            </w:r>
-          </w:p>
-        </w:tc>
-        <w:tc>
-          <w:tcPr>
-            <w:tcW w:w="6990" w:type="dxa"/>
-            <w:tcBorders>
-              <w:top w:val="single" w:sz="4" w:space="0" w:color="auto"/>
-              <w:left w:val="single" w:sz="4" w:space="0" w:color="auto"/>
-              <w:bottom w:val="single" w:sz="4" w:space="0" w:color="auto"/>
-              <w:right w:val="single" w:sz="4" w:space="0" w:color="auto"/>
-            </w:tcBorders>
-          </w:tcPr>
-          <w:p>
-            <w:pPr>
-              <w:spacing w:after="200" w:line="276" w:lineRule="auto"/>
-            </w:pPr>
-            <w:r>
-              <w:t>N/A.</w:t>
-            </w:r>
-          </w:p>
-        </w:tc>
-      </w:tr>
-      <w:tr>
-        <w:tc>
-          <w:tcPr>
-            <w:tcW w:w="1838" w:type="dxa"/>
-            <w:tcBorders>
-              <w:top w:val="single" w:sz="4" w:space="0" w:color="auto"/>
-              <w:left w:val="single" w:sz="4" w:space="0" w:color="auto"/>
-              <w:bottom w:val="single" w:sz="4" w:space="0" w:color="auto"/>
-              <w:right w:val="single" w:sz="4" w:space="0" w:color="auto"/>
-            </w:tcBorders>
-            <w:hideMark/>
-          </w:tcPr>
-          <w:p>
-            <w:pPr>
-              <w:spacing w:after="200" w:line="276" w:lineRule="auto"/>
-              <w:rPr>
-                <w:b/>
-              </w:rPr>
-            </w:pPr>
-            <w:proofErr w:type="spellStart"/>
-            <w:r>
-              <w:rPr>
-                <w:b/>
-              </w:rPr>
-              <w:t>Postcondiciones</w:t>
-            </w:r>
-            <w:proofErr w:type="spellEnd"/>
-            <w:r>
-              <w:rPr>
-                <w:b/>
-              </w:rPr>
-              <w:t>.</w:t>
-            </w:r>
-          </w:p>
-        </w:tc>
-        <w:tc>
-          <w:tcPr>
-            <w:tcW w:w="6990" w:type="dxa"/>
-            <w:tcBorders>
-              <w:top w:val="single" w:sz="4" w:space="0" w:color="auto"/>
-              <w:left w:val="single" w:sz="4" w:space="0" w:color="auto"/>
-              <w:bottom w:val="single" w:sz="4" w:space="0" w:color="auto"/>
-              <w:right w:val="single" w:sz="4" w:space="0" w:color="auto"/>
-            </w:tcBorders>
-          </w:tcPr>
-          <w:p>
-            <w:pPr>
-              <w:pStyle w:val="Prrafodelista"/>
-              <w:numPr>
-                <w:ilvl w:val="0"/>
-                <w:numId w:val="15"/>
-              </w:numPr>
-            </w:pPr>
-            <w:r>
-              <w:t>Debe existir un documento en el repositorio personal del académico.</w:t>
-            </w:r>
-          </w:p>
-          <w:p>
-            <w:pPr>
-              <w:pStyle w:val="Prrafodelista"/>
-              <w:numPr>
-                <w:ilvl w:val="0"/>
-                <w:numId w:val="15"/>
-              </w:numPr>
-            </w:pPr>
-            <w:r>
-              <w:t>El correo para compartir debe estar vinculado con un académico.</w:t>
-            </w:r>
-          </w:p>
-        </w:tc>
-      </w:tr>
-      <w:tr>
-        <w:tc>
-          <w:tcPr>
-            <w:tcW w:w="1838" w:type="dxa"/>
-            <w:tcBorders>
-              <w:top w:val="single" w:sz="4" w:space="0" w:color="auto"/>
-              <w:left w:val="single" w:sz="4" w:space="0" w:color="auto"/>
-              <w:bottom w:val="single" w:sz="4" w:space="0" w:color="auto"/>
-              <w:right w:val="single" w:sz="4" w:space="0" w:color="auto"/>
-            </w:tcBorders>
-            <w:hideMark/>
-          </w:tcPr>
-          <w:p>
-            <w:pPr>
-              <w:spacing w:after="200" w:line="276" w:lineRule="auto"/>
-              <w:rPr>
-                <w:b/>
-              </w:rPr>
-            </w:pPr>
-            <w:r>
-              <w:rPr>
-                <w:b/>
-              </w:rPr>
-              <w:t>Flujo normal.</w:t>
-            </w:r>
-          </w:p>
-        </w:tc>
-        <w:tc>
-          <w:tcPr>
-            <w:tcW w:w="6990" w:type="dxa"/>
-            <w:tcBorders>
-              <w:top w:val="single" w:sz="4" w:space="0" w:color="auto"/>
-              <w:left w:val="single" w:sz="4" w:space="0" w:color="auto"/>
-              <w:bottom w:val="single" w:sz="4" w:space="0" w:color="auto"/>
-              <w:right w:val="single" w:sz="4" w:space="0" w:color="auto"/>
-            </w:tcBorders>
-          </w:tcPr>
-          <w:p>
-            <w:pPr>
-              <w:pStyle w:val="Prrafodelista"/>
-              <w:numPr>
-                <w:ilvl w:val="0"/>
-                <w:numId w:val="16"/>
-              </w:numPr>
-            </w:pPr>
-            <w:r>
-              <w:t>El académico selecciona u documento y selecciona la opción compartir.</w:t>
-            </w:r>
-          </w:p>
-          <w:p>
-            <w:pPr>
-              <w:pStyle w:val="Prrafodelista"/>
-              <w:numPr>
-                <w:ilvl w:val="0"/>
-                <w:numId w:val="16"/>
-              </w:numPr>
-            </w:pPr>
-            <w:r>
-              <w:t>El sistema solicita el correo del académico al que se desea compartir el documento.</w:t>
-            </w:r>
-          </w:p>
-          <w:p>
-            <w:pPr>
-              <w:pStyle w:val="Prrafodelista"/>
-              <w:numPr>
-                <w:ilvl w:val="0"/>
-                <w:numId w:val="16"/>
-              </w:numPr>
-            </w:pPr>
-            <w:r>
-              <w:t>El académico ingresa el correo y selecciona compartir.</w:t>
-            </w:r>
-          </w:p>
-          <w:p>
-            <w:pPr>
-              <w:pStyle w:val="Prrafodelista"/>
-              <w:numPr>
-                <w:ilvl w:val="0"/>
-                <w:numId w:val="16"/>
-              </w:numPr>
-            </w:pPr>
-            <w:r>
-              <w:t>El sistema verifica la autenticidad del correo, enlaza el correo con otro académico y notifica que ha sido compartido el documento correctamente.</w:t>
-            </w:r>
-          </w:p>
-        </w:tc>
-      </w:tr>
-      <w:tr>
-        <w:tc>
-          <w:tcPr>
-            <w:tcW w:w="1838" w:type="dxa"/>
-            <w:tcBorders>
-              <w:top w:val="single" w:sz="4" w:space="0" w:color="auto"/>
-              <w:left w:val="single" w:sz="4" w:space="0" w:color="auto"/>
-              <w:bottom w:val="single" w:sz="4" w:space="0" w:color="auto"/>
-              <w:right w:val="single" w:sz="4" w:space="0" w:color="auto"/>
-            </w:tcBorders>
-            <w:hideMark/>
-          </w:tcPr>
-          <w:p>
-            <w:pPr>
-              <w:spacing w:after="200" w:line="276" w:lineRule="auto"/>
-              <w:rPr>
-                <w:b/>
-              </w:rPr>
-            </w:pPr>
-            <w:r>
-              <w:rPr>
-                <w:b/>
-              </w:rPr>
-              <w:t>Flujos alternos.</w:t>
-            </w:r>
-          </w:p>
-        </w:tc>
-        <w:tc>
-          <w:tcPr>
-            <w:tcW w:w="6990" w:type="dxa"/>
-            <w:tcBorders>
-              <w:top w:val="single" w:sz="4" w:space="0" w:color="auto"/>
-              <w:left w:val="single" w:sz="4" w:space="0" w:color="auto"/>
-              <w:bottom w:val="single" w:sz="4" w:space="0" w:color="auto"/>
-              <w:right w:val="single" w:sz="4" w:space="0" w:color="auto"/>
-            </w:tcBorders>
-          </w:tcPr>
-          <w:p>
-            <w:pPr>
-              <w:spacing w:after="200" w:line="276" w:lineRule="auto"/>
-              <w:rPr>
-                <w:b/>
-              </w:rPr>
-            </w:pPr>
-            <w:r>
-              <w:rPr>
-                <w:b/>
-              </w:rPr>
-              <w:t xml:space="preserve">El </w:t>
-            </w:r>
-            <w:r>
-              <w:rPr>
-                <w:b/>
-              </w:rPr>
-              <w:t>académico</w:t>
-            </w:r>
-            <w:r>
-              <w:rPr>
-                <w:b/>
-              </w:rPr>
-              <w:t xml:space="preserve"> selecciona permitir edición de documento</w:t>
-            </w:r>
-          </w:p>
-          <w:p>
-            <w:pPr>
-              <w:spacing w:after="200" w:line="276" w:lineRule="auto"/>
-            </w:pPr>
-            <w:r>
-              <w:t>3.1. El usuario marca la opción de permitir edición del documento y selecciona compartir.</w:t>
-            </w:r>
-          </w:p>
-          <w:p>
-            <w:pPr>
-              <w:spacing w:after="200" w:line="276" w:lineRule="auto"/>
-            </w:pPr>
-            <w:r>
-              <w:t>El flujo regresa al paso 4 del flujo normal.</w:t>
-            </w:r>
-          </w:p>
-          <w:p>
-            <w:pPr>
-              <w:spacing w:after="200" w:line="276" w:lineRule="auto"/>
-              <w:rPr>
-                <w:b/>
-              </w:rPr>
-            </w:pPr>
-            <w:r>
-              <w:rPr>
-                <w:b/>
-              </w:rPr>
-              <w:t xml:space="preserve">El </w:t>
-            </w:r>
-            <w:r>
-              <w:rPr>
-                <w:b/>
-              </w:rPr>
-              <w:t>correo ingresado no pertenece a ningú</w:t>
-            </w:r>
-            <w:bookmarkStart w:id="0" w:name="_GoBack"/>
-            <w:bookmarkEnd w:id="0"/>
-            <w:r>
-              <w:rPr>
-                <w:b/>
-              </w:rPr>
-              <w:t>n académico.</w:t>
-            </w:r>
-          </w:p>
-          <w:p>
-            <w:pPr>
-              <w:pStyle w:val="Prrafodelista"/>
-              <w:numPr>
-                <w:ilvl w:val="1"/>
-                <w:numId w:val="16"/>
-              </w:numPr>
-            </w:pPr>
-            <w:r>
-              <w:t>El sistema notifica al académico que el correo ingresado no pertenece a ningún académico registrado.</w:t>
-            </w:r>
-          </w:p>
-          <w:p>
-            <w:pPr>
-              <w:pStyle w:val="Prrafodelista"/>
-              <w:numPr>
-                <w:ilvl w:val="1"/>
-                <w:numId w:val="16"/>
-              </w:numPr>
-            </w:pPr>
-            <w:r>
-              <w:t>El flujo regresa al paso 2 del flujo normal.</w:t>
-            </w:r>
-          </w:p>
-        </w:tc>
-      </w:tr>
-      <w:tr>
-        <w:tc>
-          <w:tcPr>
-            <w:tcW w:w="1838" w:type="dxa"/>
-            <w:tcBorders>
-              <w:top w:val="single" w:sz="4" w:space="0" w:color="auto"/>
-              <w:left w:val="single" w:sz="4" w:space="0" w:color="auto"/>
-              <w:bottom w:val="single" w:sz="4" w:space="0" w:color="auto"/>
-              <w:right w:val="single" w:sz="4" w:space="0" w:color="auto"/>
-            </w:tcBorders>
-            <w:hideMark/>
-          </w:tcPr>
-          <w:p>
-            <w:pPr>
-              <w:spacing w:after="200" w:line="276" w:lineRule="auto"/>
-              <w:rPr>
-                <w:b/>
-              </w:rPr>
-            </w:pPr>
-            <w:r>
-              <w:rPr>
-                <w:b/>
-              </w:rPr>
-              <w:t>Excepciones.</w:t>
-            </w:r>
-          </w:p>
-        </w:tc>
-        <w:tc>
-          <w:tcPr>
-            <w:tcW w:w="6990" w:type="dxa"/>
-            <w:tcBorders>
-              <w:top w:val="single" w:sz="4" w:space="0" w:color="auto"/>
-              <w:left w:val="single" w:sz="4" w:space="0" w:color="auto"/>
-              <w:bottom w:val="single" w:sz="4" w:space="0" w:color="auto"/>
-              <w:right w:val="single" w:sz="4" w:space="0" w:color="auto"/>
-            </w:tcBorders>
-            <w:hideMark/>
-          </w:tcPr>
-          <w:p>
-            <w:pPr>
-              <w:spacing w:after="200" w:line="276" w:lineRule="auto"/>
-            </w:pPr>
-            <w:r>
-              <w:t>No hay conexión con el servidor.</w:t>
-            </w:r>
-          </w:p>
-          <w:p>
-            <w:pPr>
-              <w:pStyle w:val="Prrafodelista"/>
-              <w:numPr>
-                <w:ilvl w:val="0"/>
-                <w:numId w:val="5"/>
-              </w:numPr>
-            </w:pPr>
-            <w:r>
-              <w:t>El sistema muestra un mensaje indicando los problemas de conexión.</w:t>
-            </w:r>
-          </w:p>
-        </w:tc>
-      </w:tr>
-    </w:tbl>
-    <w:p/>
-    <w:p>
-      <w:pPr>
-        <w:tabs>
-          <w:tab w:val="left" w:pos="3011"/>
-        </w:tabs>
-      </w:pPr>
-      <w:r>
-        <w:tab/>
-      </w:r>
-    </w:p>
-    <w:p>
-      <w:pPr>
-        <w:tabs>
-          <w:tab w:val="left" w:pos="3011"/>
-        </w:tabs>
-      </w:pPr>
-      <w:r>
-        <w:br w:type="column"/>
-      </w:r>
-    </w:p>
-    <w:tbl>
-      <w:tblPr>
-        <w:tblStyle w:val="Tablaconcuadrcula"/>
-        <w:tblW w:w="0" w:type="auto"/>
-        <w:tblLook w:val="04A0" w:firstRow="1" w:lastRow="0" w:firstColumn="1" w:lastColumn="0" w:noHBand="0" w:noVBand="1"/>
-      </w:tblPr>
-      <w:tblGrid>
-        <w:gridCol w:w="1838"/>
-        <w:gridCol w:w="6990"/>
-      </w:tblGrid>
-      <w:tr>
-        <w:tc>
-          <w:tcPr>
-            <w:tcW w:w="1838" w:type="dxa"/>
-            <w:tcBorders>
-              <w:top w:val="single" w:sz="4" w:space="0" w:color="auto"/>
-              <w:left w:val="single" w:sz="4" w:space="0" w:color="auto"/>
-              <w:bottom w:val="single" w:sz="4" w:space="0" w:color="auto"/>
-              <w:right w:val="single" w:sz="4" w:space="0" w:color="auto"/>
-            </w:tcBorders>
-            <w:hideMark/>
-          </w:tcPr>
-          <w:p>
-            <w:pPr>
-              <w:spacing w:after="200" w:line="276" w:lineRule="auto"/>
-              <w:rPr>
-                <w:b/>
-              </w:rPr>
-            </w:pPr>
+              <w:lastRenderedPageBreak/>
+              <w:br w:type="column"/>
+            </w:r>
             <w:r>
               <w:rPr>
                 <w:b/>
@@ -2090,8 +2100,15 @@
             </w:tcBorders>
           </w:tcPr>
           <w:p>
-            <w:r>
-              <w:t>N/A</w:t>
+            <w:pPr>
+              <w:pStyle w:val="Prrafodelista"/>
+              <w:numPr>
+                <w:ilvl w:val="0"/>
+                <w:numId w:val="20"/>
+              </w:numPr>
+            </w:pPr>
+            <w:r>
+              <w:t>El documento debe mostrar su contenido en un formulario.</w:t>
             </w:r>
           </w:p>
         </w:tc>
@@ -2153,9 +2170,17 @@
                 <w:numId w:val="19"/>
               </w:numPr>
             </w:pPr>
-            <w:r>
-              <w:t>El sistema muestra lo datos del documento seleccionado.</w:t>
-            </w:r>
+            <w:bookmarkStart w:id="0" w:name="_GoBack"/>
+            <w:r>
+              <w:t xml:space="preserve">El sistema </w:t>
+            </w:r>
+            <w:r>
+              <w:t xml:space="preserve">abre el formulario de visualización y </w:t>
+            </w:r>
+            <w:r>
+              <w:t>muestra lo datos del documento seleccionado.</w:t>
+            </w:r>
+            <w:bookmarkEnd w:id="0"/>
           </w:p>
         </w:tc>
       </w:tr>
@@ -2280,6 +2305,95 @@
 <file path=word/numbering.xml><?xml version="1.0" encoding="utf-8"?>
 <w:numbering xmlns:wpc="http://schemas.microsoft.com/office/word/2010/wordprocessingCanvas" xmlns:mc="http://schemas.openxmlformats.org/markup-compatibility/2006" xmlns:o="urn:schemas-microsoft-com:office:office" xmlns:r="http://schemas.openxmlformats.org/officeDocument/2006/relationships" xmlns:m="http://schemas.openxmlformats.org/officeDocument/2006/math" xmlns:v="urn:schemas-microsoft-com:vml" xmlns:wp14="http://schemas.microsoft.com/office/word/2010/wordprocessingDrawing" xmlns:wp="http://schemas.openxmlformats.org/drawingml/2006/wordprocessingDrawing" xmlns:w10="urn:schemas-microsoft-com:office:word" xmlns:w="http://schemas.openxmlformats.org/wordprocessingml/2006/main" xmlns:w14="http://schemas.microsoft.com/office/word/2010/wordml" xmlns:wpg="http://schemas.microsoft.com/office/word/2010/wordprocessingGroup" xmlns:wpi="http://schemas.microsoft.com/office/word/2010/wordprocessingInk" xmlns:wne="http://schemas.microsoft.com/office/word/2006/wordml" xmlns:wps="http://schemas.microsoft.com/office/word/2010/wordprocessingShape" mc:Ignorable="w14 wp14">
   <w:abstractNum w:abstractNumId="0">
+    <w:nsid w:val="06D71B8A"/>
+    <w:multiLevelType w:val="hybridMultilevel"/>
+    <w:tmpl w:val="815A00C6"/>
+    <w:lvl w:ilvl="0" w:tplc="080A000F">
+      <w:start w:val="1"/>
+      <w:numFmt w:val="decimal"/>
+      <w:lvlText w:val="%1."/>
+      <w:lvlJc w:val="left"/>
+      <w:pPr>
+        <w:ind w:left="720" w:hanging="360"/>
+      </w:pPr>
+      <w:rPr>
+        <w:rFonts w:hint="default"/>
+      </w:rPr>
+    </w:lvl>
+    <w:lvl w:ilvl="1" w:tplc="080A0019" w:tentative="1">
+      <w:start w:val="1"/>
+      <w:numFmt w:val="lowerLetter"/>
+      <w:lvlText w:val="%2."/>
+      <w:lvlJc w:val="left"/>
+      <w:pPr>
+        <w:ind w:left="1440" w:hanging="360"/>
+      </w:pPr>
+    </w:lvl>
+    <w:lvl w:ilvl="2" w:tplc="080A001B" w:tentative="1">
+      <w:start w:val="1"/>
+      <w:numFmt w:val="lowerRoman"/>
+      <w:lvlText w:val="%3."/>
+      <w:lvlJc w:val="right"/>
+      <w:pPr>
+        <w:ind w:left="2160" w:hanging="180"/>
+      </w:pPr>
+    </w:lvl>
+    <w:lvl w:ilvl="3" w:tplc="080A000F" w:tentative="1">
+      <w:start w:val="1"/>
+      <w:numFmt w:val="decimal"/>
+      <w:lvlText w:val="%4."/>
+      <w:lvlJc w:val="left"/>
+      <w:pPr>
+        <w:ind w:left="2880" w:hanging="360"/>
+      </w:pPr>
+    </w:lvl>
+    <w:lvl w:ilvl="4" w:tplc="080A0019" w:tentative="1">
+      <w:start w:val="1"/>
+      <w:numFmt w:val="lowerLetter"/>
+      <w:lvlText w:val="%5."/>
+      <w:lvlJc w:val="left"/>
+      <w:pPr>
+        <w:ind w:left="3600" w:hanging="360"/>
+      </w:pPr>
+    </w:lvl>
+    <w:lvl w:ilvl="5" w:tplc="080A001B" w:tentative="1">
+      <w:start w:val="1"/>
+      <w:numFmt w:val="lowerRoman"/>
+      <w:lvlText w:val="%6."/>
+      <w:lvlJc w:val="right"/>
+      <w:pPr>
+        <w:ind w:left="4320" w:hanging="180"/>
+      </w:pPr>
+    </w:lvl>
+    <w:lvl w:ilvl="6" w:tplc="080A000F" w:tentative="1">
+      <w:start w:val="1"/>
+      <w:numFmt w:val="decimal"/>
+      <w:lvlText w:val="%7."/>
+      <w:lvlJc w:val="left"/>
+      <w:pPr>
+        <w:ind w:left="5040" w:hanging="360"/>
+      </w:pPr>
+    </w:lvl>
+    <w:lvl w:ilvl="7" w:tplc="080A0019" w:tentative="1">
+      <w:start w:val="1"/>
+      <w:numFmt w:val="lowerLetter"/>
+      <w:lvlText w:val="%8."/>
+      <w:lvlJc w:val="left"/>
+      <w:pPr>
+        <w:ind w:left="5760" w:hanging="360"/>
+      </w:pPr>
+    </w:lvl>
+    <w:lvl w:ilvl="8" w:tplc="080A001B" w:tentative="1">
+      <w:start w:val="1"/>
+      <w:numFmt w:val="lowerRoman"/>
+      <w:lvlText w:val="%9."/>
+      <w:lvlJc w:val="right"/>
+      <w:pPr>
+        <w:ind w:left="6480" w:hanging="180"/>
+      </w:pPr>
+    </w:lvl>
+  </w:abstractNum>
+  <w:abstractNum w:abstractNumId="1">
     <w:nsid w:val="08FB35F5"/>
     <w:multiLevelType w:val="multilevel"/>
     <w:tmpl w:val="4782C6BC"/>
@@ -2400,7 +2514,7 @@
       </w:rPr>
     </w:lvl>
   </w:abstractNum>
-  <w:abstractNum w:abstractNumId="1">
+  <w:abstractNum w:abstractNumId="2">
     <w:nsid w:val="0A53455C"/>
     <w:multiLevelType w:val="hybridMultilevel"/>
     <w:tmpl w:val="8F3EA04E"/>
@@ -2489,7 +2603,7 @@
       </w:pPr>
     </w:lvl>
   </w:abstractNum>
-  <w:abstractNum w:abstractNumId="2">
+  <w:abstractNum w:abstractNumId="3">
     <w:nsid w:val="0D966C2D"/>
     <w:multiLevelType w:val="multilevel"/>
     <w:tmpl w:val="11A66164"/>
@@ -2610,7 +2724,7 @@
       </w:rPr>
     </w:lvl>
   </w:abstractNum>
-  <w:abstractNum w:abstractNumId="3">
+  <w:abstractNum w:abstractNumId="4">
     <w:nsid w:val="0FCA7708"/>
     <w:multiLevelType w:val="hybridMultilevel"/>
     <w:tmpl w:val="0158D8D6"/>
@@ -2699,7 +2813,7 @@
       </w:pPr>
     </w:lvl>
   </w:abstractNum>
-  <w:abstractNum w:abstractNumId="4">
+  <w:abstractNum w:abstractNumId="5">
     <w:nsid w:val="138F0D36"/>
     <w:multiLevelType w:val="hybridMultilevel"/>
     <w:tmpl w:val="06FA1D6E"/>
@@ -2788,7 +2902,7 @@
       </w:pPr>
     </w:lvl>
   </w:abstractNum>
-  <w:abstractNum w:abstractNumId="5">
+  <w:abstractNum w:abstractNumId="6">
     <w:nsid w:val="15A64236"/>
     <w:multiLevelType w:val="hybridMultilevel"/>
     <w:tmpl w:val="9EB64292"/>
@@ -2877,7 +2991,7 @@
       </w:pPr>
     </w:lvl>
   </w:abstractNum>
-  <w:abstractNum w:abstractNumId="6">
+  <w:abstractNum w:abstractNumId="7">
     <w:nsid w:val="1A363A9C"/>
     <w:multiLevelType w:val="hybridMultilevel"/>
     <w:tmpl w:val="EE74626A"/>
@@ -2966,7 +3080,7 @@
       </w:pPr>
     </w:lvl>
   </w:abstractNum>
-  <w:abstractNum w:abstractNumId="7">
+  <w:abstractNum w:abstractNumId="8">
     <w:nsid w:val="336568BE"/>
     <w:multiLevelType w:val="multilevel"/>
     <w:tmpl w:val="11A66164"/>
@@ -3087,7 +3201,7 @@
       </w:rPr>
     </w:lvl>
   </w:abstractNum>
-  <w:abstractNum w:abstractNumId="8">
+  <w:abstractNum w:abstractNumId="9">
     <w:nsid w:val="36D42CBA"/>
     <w:multiLevelType w:val="multilevel"/>
     <w:tmpl w:val="7CEE190C"/>
@@ -3208,7 +3322,7 @@
       </w:rPr>
     </w:lvl>
   </w:abstractNum>
-  <w:abstractNum w:abstractNumId="9">
+  <w:abstractNum w:abstractNumId="10">
     <w:nsid w:val="3B433A79"/>
     <w:multiLevelType w:val="hybridMultilevel"/>
     <w:tmpl w:val="FC0C2548"/>
@@ -3297,7 +3411,7 @@
       </w:pPr>
     </w:lvl>
   </w:abstractNum>
-  <w:abstractNum w:abstractNumId="10">
+  <w:abstractNum w:abstractNumId="11">
     <w:nsid w:val="414079C4"/>
     <w:multiLevelType w:val="multilevel"/>
     <w:tmpl w:val="6A220BE4"/>
@@ -3418,7 +3532,7 @@
       </w:rPr>
     </w:lvl>
   </w:abstractNum>
-  <w:abstractNum w:abstractNumId="11">
+  <w:abstractNum w:abstractNumId="12">
     <w:nsid w:val="57A40603"/>
     <w:multiLevelType w:val="multilevel"/>
     <w:tmpl w:val="14BCD806"/>
@@ -3539,7 +3653,7 @@
       </w:rPr>
     </w:lvl>
   </w:abstractNum>
-  <w:abstractNum w:abstractNumId="12">
+  <w:abstractNum w:abstractNumId="13">
     <w:nsid w:val="581D0D7D"/>
     <w:multiLevelType w:val="hybridMultilevel"/>
     <w:tmpl w:val="9A52E62A"/>
@@ -3628,7 +3742,7 @@
       </w:pPr>
     </w:lvl>
   </w:abstractNum>
-  <w:abstractNum w:abstractNumId="13">
+  <w:abstractNum w:abstractNumId="14">
     <w:nsid w:val="5D0714F8"/>
     <w:multiLevelType w:val="hybridMultilevel"/>
     <w:tmpl w:val="E5DCAE4C"/>
@@ -3717,7 +3831,7 @@
       </w:pPr>
     </w:lvl>
   </w:abstractNum>
-  <w:abstractNum w:abstractNumId="14">
+  <w:abstractNum w:abstractNumId="15">
     <w:nsid w:val="60F72F4B"/>
     <w:multiLevelType w:val="multilevel"/>
     <w:tmpl w:val="11A66164"/>
@@ -3838,7 +3952,7 @@
       </w:rPr>
     </w:lvl>
   </w:abstractNum>
-  <w:abstractNum w:abstractNumId="15">
+  <w:abstractNum w:abstractNumId="16">
     <w:nsid w:val="63B903EC"/>
     <w:multiLevelType w:val="multilevel"/>
     <w:tmpl w:val="11A66164"/>
@@ -3959,7 +4073,7 @@
       </w:rPr>
     </w:lvl>
   </w:abstractNum>
-  <w:abstractNum w:abstractNumId="16">
+  <w:abstractNum w:abstractNumId="17">
     <w:nsid w:val="68DE6BD2"/>
     <w:multiLevelType w:val="hybridMultilevel"/>
     <w:tmpl w:val="27B83A5C"/>
@@ -4048,7 +4162,7 @@
       </w:pPr>
     </w:lvl>
   </w:abstractNum>
-  <w:abstractNum w:abstractNumId="17">
+  <w:abstractNum w:abstractNumId="18">
     <w:nsid w:val="69292572"/>
     <w:multiLevelType w:val="multilevel"/>
     <w:tmpl w:val="06FA19F4"/>
@@ -4169,7 +4283,7 @@
       </w:rPr>
     </w:lvl>
   </w:abstractNum>
-  <w:abstractNum w:abstractNumId="18">
+  <w:abstractNum w:abstractNumId="19">
     <w:nsid w:val="76B018D1"/>
     <w:multiLevelType w:val="hybridMultilevel"/>
     <w:tmpl w:val="BFB2BBB2"/>
@@ -4259,61 +4373,64 @@
     </w:lvl>
   </w:abstractNum>
   <w:num w:numId="1">
+    <w:abstractNumId w:val="6"/>
+  </w:num>
+  <w:num w:numId="2">
+    <w:abstractNumId w:val="16"/>
+  </w:num>
+  <w:num w:numId="3">
+    <w:abstractNumId w:val="14"/>
+  </w:num>
+  <w:num w:numId="4">
+    <w:abstractNumId w:val="3"/>
+  </w:num>
+  <w:num w:numId="5">
+    <w:abstractNumId w:val="8"/>
+  </w:num>
+  <w:num w:numId="6">
+    <w:abstractNumId w:val="15"/>
+  </w:num>
+  <w:num w:numId="7">
+    <w:abstractNumId w:val="2"/>
+  </w:num>
+  <w:num w:numId="8">
+    <w:abstractNumId w:val="4"/>
+  </w:num>
+  <w:num w:numId="9">
+    <w:abstractNumId w:val="9"/>
+  </w:num>
+  <w:num w:numId="10">
+    <w:abstractNumId w:val="18"/>
+  </w:num>
+  <w:num w:numId="11">
+    <w:abstractNumId w:val="11"/>
+  </w:num>
+  <w:num w:numId="12">
+    <w:abstractNumId w:val="10"/>
+  </w:num>
+  <w:num w:numId="13">
+    <w:abstractNumId w:val="1"/>
+  </w:num>
+  <w:num w:numId="14">
+    <w:abstractNumId w:val="17"/>
+  </w:num>
+  <w:num w:numId="15">
+    <w:abstractNumId w:val="13"/>
+  </w:num>
+  <w:num w:numId="16">
+    <w:abstractNumId w:val="12"/>
+  </w:num>
+  <w:num w:numId="17">
+    <w:abstractNumId w:val="7"/>
+  </w:num>
+  <w:num w:numId="18">
+    <w:abstractNumId w:val="19"/>
+  </w:num>
+  <w:num w:numId="19">
     <w:abstractNumId w:val="5"/>
   </w:num>
-  <w:num w:numId="2">
-    <w:abstractNumId w:val="15"/>
-  </w:num>
-  <w:num w:numId="3">
-    <w:abstractNumId w:val="13"/>
-  </w:num>
-  <w:num w:numId="4">
-    <w:abstractNumId w:val="2"/>
-  </w:num>
-  <w:num w:numId="5">
-    <w:abstractNumId w:val="7"/>
-  </w:num>
-  <w:num w:numId="6">
-    <w:abstractNumId w:val="14"/>
-  </w:num>
-  <w:num w:numId="7">
-    <w:abstractNumId w:val="1"/>
-  </w:num>
-  <w:num w:numId="8">
-    <w:abstractNumId w:val="3"/>
-  </w:num>
-  <w:num w:numId="9">
-    <w:abstractNumId w:val="8"/>
-  </w:num>
-  <w:num w:numId="10">
-    <w:abstractNumId w:val="17"/>
-  </w:num>
-  <w:num w:numId="11">
-    <w:abstractNumId w:val="10"/>
-  </w:num>
-  <w:num w:numId="12">
-    <w:abstractNumId w:val="9"/>
-  </w:num>
-  <w:num w:numId="13">
+  <w:num w:numId="20">
     <w:abstractNumId w:val="0"/>
-  </w:num>
-  <w:num w:numId="14">
-    <w:abstractNumId w:val="16"/>
-  </w:num>
-  <w:num w:numId="15">
-    <w:abstractNumId w:val="12"/>
-  </w:num>
-  <w:num w:numId="16">
-    <w:abstractNumId w:val="11"/>
-  </w:num>
-  <w:num w:numId="17">
-    <w:abstractNumId w:val="6"/>
-  </w:num>
-  <w:num w:numId="18">
-    <w:abstractNumId w:val="18"/>
-  </w:num>
-  <w:num w:numId="19">
-    <w:abstractNumId w:val="4"/>
   </w:num>
 </w:numbering>
 </file>

</xml_diff>